<commit_message>
Modified TestSuite 9.1, 9.2, 9.3
</commit_message>
<xml_diff>
--- a/lab09/TestSuite/Test-Suite9.1.docx
+++ b/lab09/TestSuite/Test-Suite9.1.docx
@@ -719,7 +719,7 @@
                 <w:szCs w:val="24"/>
                 <w:lang w:val="uk-UA"/>
               </w:rPr>
-              <w:t>Системний</w:t>
+              <w:t>Модульний</w:t>
             </w:r>
           </w:p>
         </w:tc>
@@ -1518,7 +1518,7 @@
             <w:pPr>
               <w:widowControl w:val="0"/>
               <w:spacing w:line="240" w:lineRule="auto"/>
-              <w:jc w:val="left"/>
+              <w:jc w:val="center"/>
               <w:rPr>
                 <w:rFonts w:ascii="Arial" w:eastAsia="Arial" w:hAnsi="Arial" w:cs="Arial"/>
                 <w:sz w:val="20"/>
@@ -1531,15 +1531,6 @@
                 <w:rFonts w:ascii="Arial" w:eastAsia="Arial" w:hAnsi="Arial" w:cs="Arial"/>
                 <w:sz w:val="20"/>
                 <w:szCs w:val="20"/>
-                <w:lang w:val="uk-UA"/>
-              </w:rPr>
-              <w:t xml:space="preserve">1. Увести </w:t>
-            </w:r>
-            <w:r>
-              <w:rPr>
-                <w:rFonts w:ascii="Arial" w:eastAsia="Arial" w:hAnsi="Arial" w:cs="Arial"/>
-                <w:sz w:val="20"/>
-                <w:szCs w:val="20"/>
                 <w:lang w:val="en-US"/>
               </w:rPr>
               <w:t>0</w:t>
@@ -1549,7 +1540,7 @@
             <w:pPr>
               <w:widowControl w:val="0"/>
               <w:spacing w:line="240" w:lineRule="auto"/>
-              <w:jc w:val="left"/>
+              <w:jc w:val="center"/>
               <w:rPr>
                 <w:rFonts w:ascii="Arial" w:eastAsia="Arial" w:hAnsi="Arial" w:cs="Arial"/>
                 <w:sz w:val="20"/>
@@ -1580,7 +1571,7 @@
             <w:pPr>
               <w:widowControl w:val="0"/>
               <w:spacing w:line="240" w:lineRule="auto"/>
-              <w:jc w:val="left"/>
+              <w:jc w:val="center"/>
               <w:rPr>
                 <w:rFonts w:ascii="Courier New" w:eastAsia="Courier New" w:hAnsi="Courier New" w:cs="Courier New"/>
                 <w:sz w:val="20"/>
@@ -1716,7 +1707,7 @@
             <w:pPr>
               <w:widowControl w:val="0"/>
               <w:spacing w:line="240" w:lineRule="auto"/>
-              <w:jc w:val="left"/>
+              <w:jc w:val="center"/>
               <w:rPr>
                 <w:rFonts w:ascii="Arial" w:eastAsia="Arial" w:hAnsi="Arial" w:cs="Arial"/>
                 <w:sz w:val="20"/>
@@ -1729,15 +1720,6 @@
                 <w:rFonts w:ascii="Arial" w:eastAsia="Arial" w:hAnsi="Arial" w:cs="Arial"/>
                 <w:sz w:val="20"/>
                 <w:szCs w:val="20"/>
-                <w:lang w:val="uk-UA"/>
-              </w:rPr>
-              <w:t xml:space="preserve">1. Увести </w:t>
-            </w:r>
-            <w:r>
-              <w:rPr>
-                <w:rFonts w:ascii="Arial" w:eastAsia="Arial" w:hAnsi="Arial" w:cs="Arial"/>
-                <w:sz w:val="20"/>
-                <w:szCs w:val="20"/>
                 <w:lang w:val="en-US"/>
               </w:rPr>
               <w:t>5</w:t>
@@ -1747,7 +1729,7 @@
             <w:pPr>
               <w:widowControl w:val="0"/>
               <w:spacing w:line="240" w:lineRule="auto"/>
-              <w:jc w:val="left"/>
+              <w:jc w:val="center"/>
               <w:rPr>
                 <w:rFonts w:ascii="Arial" w:eastAsia="Arial" w:hAnsi="Arial" w:cs="Arial"/>
                 <w:sz w:val="20"/>
@@ -1777,7 +1759,7 @@
             <w:pPr>
               <w:widowControl w:val="0"/>
               <w:spacing w:line="240" w:lineRule="auto"/>
-              <w:jc w:val="left"/>
+              <w:jc w:val="center"/>
               <w:rPr>
                 <w:rFonts w:ascii="Courier New" w:eastAsia="Courier New" w:hAnsi="Courier New" w:cs="Courier New"/>
                 <w:sz w:val="20"/>
@@ -1912,7 +1894,7 @@
             <w:pPr>
               <w:widowControl w:val="0"/>
               <w:spacing w:line="240" w:lineRule="auto"/>
-              <w:jc w:val="left"/>
+              <w:jc w:val="center"/>
               <w:rPr>
                 <w:rFonts w:ascii="Arial" w:eastAsia="Arial" w:hAnsi="Arial" w:cs="Arial"/>
                 <w:sz w:val="20"/>
@@ -1925,15 +1907,6 @@
                 <w:rFonts w:ascii="Arial" w:eastAsia="Arial" w:hAnsi="Arial" w:cs="Arial"/>
                 <w:sz w:val="20"/>
                 <w:szCs w:val="20"/>
-                <w:lang w:val="uk-UA"/>
-              </w:rPr>
-              <w:t xml:space="preserve">1. Увести </w:t>
-            </w:r>
-            <w:r>
-              <w:rPr>
-                <w:rFonts w:ascii="Arial" w:eastAsia="Arial" w:hAnsi="Arial" w:cs="Arial"/>
-                <w:sz w:val="20"/>
-                <w:szCs w:val="20"/>
                 <w:lang w:val="en-US"/>
               </w:rPr>
               <w:t>15</w:t>
@@ -1943,7 +1916,7 @@
             <w:pPr>
               <w:widowControl w:val="0"/>
               <w:spacing w:line="240" w:lineRule="auto"/>
-              <w:jc w:val="left"/>
+              <w:jc w:val="center"/>
               <w:rPr>
                 <w:rFonts w:ascii="Arial" w:eastAsia="Arial" w:hAnsi="Arial" w:cs="Arial"/>
                 <w:sz w:val="20"/>
@@ -1974,7 +1947,7 @@
             <w:pPr>
               <w:widowControl w:val="0"/>
               <w:spacing w:line="240" w:lineRule="auto"/>
-              <w:jc w:val="left"/>
+              <w:jc w:val="center"/>
               <w:rPr>
                 <w:rFonts w:ascii="Courier New" w:eastAsia="Courier New" w:hAnsi="Courier New" w:cs="Courier New"/>
                 <w:sz w:val="20"/>
@@ -2108,7 +2081,7 @@
             <w:pPr>
               <w:widowControl w:val="0"/>
               <w:spacing w:line="240" w:lineRule="auto"/>
-              <w:jc w:val="left"/>
+              <w:jc w:val="center"/>
               <w:rPr>
                 <w:rFonts w:ascii="Arial" w:eastAsia="Arial" w:hAnsi="Arial" w:cs="Arial"/>
                 <w:sz w:val="20"/>
@@ -2121,15 +2094,6 @@
                 <w:rFonts w:ascii="Arial" w:eastAsia="Arial" w:hAnsi="Arial" w:cs="Arial"/>
                 <w:sz w:val="20"/>
                 <w:szCs w:val="20"/>
-                <w:lang w:val="uk-UA"/>
-              </w:rPr>
-              <w:t xml:space="preserve">1. Увести </w:t>
-            </w:r>
-            <w:r>
-              <w:rPr>
-                <w:rFonts w:ascii="Arial" w:eastAsia="Arial" w:hAnsi="Arial" w:cs="Arial"/>
-                <w:sz w:val="20"/>
-                <w:szCs w:val="20"/>
                 <w:lang w:val="en-US"/>
               </w:rPr>
               <w:t>25</w:t>
@@ -2139,7 +2103,7 @@
             <w:pPr>
               <w:widowControl w:val="0"/>
               <w:spacing w:line="240" w:lineRule="auto"/>
-              <w:jc w:val="left"/>
+              <w:jc w:val="center"/>
               <w:rPr>
                 <w:rFonts w:ascii="Arial" w:eastAsia="Arial" w:hAnsi="Arial" w:cs="Arial"/>
                 <w:sz w:val="20"/>
@@ -2169,7 +2133,7 @@
             <w:pPr>
               <w:widowControl w:val="0"/>
               <w:spacing w:line="240" w:lineRule="auto"/>
-              <w:jc w:val="left"/>
+              <w:jc w:val="center"/>
               <w:rPr>
                 <w:rFonts w:ascii="Courier New" w:eastAsia="Courier New" w:hAnsi="Courier New" w:cs="Courier New"/>
                 <w:sz w:val="20"/>
@@ -2304,7 +2268,7 @@
             <w:pPr>
               <w:widowControl w:val="0"/>
               <w:spacing w:line="240" w:lineRule="auto"/>
-              <w:jc w:val="left"/>
+              <w:jc w:val="center"/>
               <w:rPr>
                 <w:rFonts w:ascii="Arial" w:eastAsia="Arial" w:hAnsi="Arial" w:cs="Arial"/>
                 <w:sz w:val="20"/>
@@ -2317,15 +2281,6 @@
                 <w:rFonts w:ascii="Arial" w:eastAsia="Arial" w:hAnsi="Arial" w:cs="Arial"/>
                 <w:sz w:val="20"/>
                 <w:szCs w:val="20"/>
-                <w:lang w:val="uk-UA"/>
-              </w:rPr>
-              <w:t xml:space="preserve">1. Увести </w:t>
-            </w:r>
-            <w:r>
-              <w:rPr>
-                <w:rFonts w:ascii="Arial" w:eastAsia="Arial" w:hAnsi="Arial" w:cs="Arial"/>
-                <w:sz w:val="20"/>
-                <w:szCs w:val="20"/>
                 <w:lang w:val="en-US"/>
               </w:rPr>
               <w:t>35</w:t>
@@ -2335,7 +2290,7 @@
             <w:pPr>
               <w:widowControl w:val="0"/>
               <w:spacing w:line="240" w:lineRule="auto"/>
-              <w:jc w:val="left"/>
+              <w:jc w:val="center"/>
               <w:rPr>
                 <w:rFonts w:ascii="Arial" w:eastAsia="Arial" w:hAnsi="Arial" w:cs="Arial"/>
                 <w:sz w:val="20"/>
@@ -2366,7 +2321,7 @@
             <w:pPr>
               <w:widowControl w:val="0"/>
               <w:spacing w:line="240" w:lineRule="auto"/>
-              <w:jc w:val="left"/>
+              <w:jc w:val="center"/>
               <w:rPr>
                 <w:rFonts w:ascii="Courier New" w:eastAsia="Courier New" w:hAnsi="Courier New" w:cs="Courier New"/>
                 <w:sz w:val="20"/>

</xml_diff>